<commit_message>
modified on  Mar 16 20:13:24 IST 2025
</commit_message>
<xml_diff>
--- a/Devops - final touch/docker/docker-quick-pointers.docx
+++ b/Devops - final touch/docker/docker-quick-pointers.docx
@@ -1111,16 +1111,14 @@
         <w:rPr>
           <w:color w:val="000000" w:themeColor="text1"/>
         </w:rPr>
-        <w:t xml:space="preserve"> volume -&gt; attach it to docker host (ec2) </w:t>
-      </w:r>
-      <w:proofErr w:type="spellStart"/>
-      <w:r>
-        <w:rPr>
-          <w:color w:val="000000" w:themeColor="text1"/>
-        </w:rPr>
-        <w:t>isnatnce</w:t>
-      </w:r>
-      <w:proofErr w:type="spellEnd"/>
+        <w:t xml:space="preserve"> volume -&gt; attach it to docker host (ec2</w:t>
+      </w:r>
+      <w:r>
+        <w:rPr>
+          <w:color w:val="000000" w:themeColor="text1"/>
+        </w:rPr>
+        <w:t xml:space="preserve"> instance)</w:t>
+      </w:r>
       <w:r>
         <w:rPr>
           <w:color w:val="000000" w:themeColor="text1"/>
@@ -1358,12 +1356,56 @@
       </w:pPr>
       <w:r>
         <w:rPr>
+          <w:color w:val="000000" w:themeColor="text1"/>
+        </w:rPr>
+        <w:t>Also,</w:t>
+      </w:r>
+      <w:r>
+        <w:rPr>
+          <w:color w:val="000000" w:themeColor="text1"/>
+        </w:rPr>
+        <w:t xml:space="preserve"> we </w:t>
+      </w:r>
+      <w:r>
+        <w:rPr>
+          <w:color w:val="000000" w:themeColor="text1"/>
+        </w:rPr>
+        <w:t xml:space="preserve">need </w:t>
+      </w:r>
+      <w:r>
+        <w:rPr>
+          <w:color w:val="000000" w:themeColor="text1"/>
+        </w:rPr>
+        <w:t>create 2 more containers varies app3 and app4 within custom-nw, then they can communicate using containers name as well</w:t>
+      </w:r>
+      <w:r>
+        <w:rPr>
+          <w:color w:val="000000" w:themeColor="text1"/>
+        </w:rPr>
+        <w:t xml:space="preserve">. </w:t>
+      </w:r>
+      <w:r>
+        <w:rPr>
+          <w:color w:val="000000" w:themeColor="text1"/>
+        </w:rPr>
+        <w:t>Create containers in custom network –</w:t>
+      </w:r>
+    </w:p>
+    <w:p>
+      <w:pPr>
+        <w:jc w:val="center"/>
+        <w:rPr>
+          <w:color w:val="000000" w:themeColor="text1"/>
+        </w:rPr>
+      </w:pPr>
+      <w:r>
+        <w:rPr>
           <w:noProof/>
         </w:rPr>
         <w:drawing>
-          <wp:inline distT="0" distB="0" distL="0" distR="0" wp14:anchorId="182EC515" wp14:editId="52CF5735">
-            <wp:extent cx="6202017" cy="2448648"/>
-            <wp:effectExtent l="0" t="0" r="8890" b="8890"/>
+          <wp:inline distT="0" distB="0" distL="0" distR="0" wp14:anchorId="182EC515" wp14:editId="5880B862">
+            <wp:extent cx="4998944" cy="1973656"/>
+            <wp:effectExtent l="0" t="0" r="0" b="7620"/>
             <wp:docPr id="2024719210" name="Picture 2" descr="A computer screen shot of a program&#10;&#10;AI-generated content may be incorrect."/>
             <wp:cNvGraphicFramePr>
               <a:graphicFrameLocks xmlns:a="http://schemas.openxmlformats.org/drawingml/2006/main" noChangeAspect="1"/>
@@ -1393,7 +1435,7 @@
                   <pic:spPr bwMode="auto">
                     <a:xfrm>
                       <a:off x="0" y="0"/>
-                      <a:ext cx="6204538" cy="2449643"/>
+                      <a:ext cx="5023372" cy="1983301"/>
                     </a:xfrm>
                     <a:prstGeom prst="rect">
                       <a:avLst/>
@@ -1421,32 +1463,6 @@
           <w:color w:val="000000" w:themeColor="text1"/>
         </w:rPr>
         <w:lastRenderedPageBreak/>
-        <w:t xml:space="preserve">Now if we create 2 more containers varies app3 and app4 then they can communicate using containers name as well -&gt; </w:t>
-      </w:r>
-    </w:p>
-    <w:p>
-      <w:pPr>
-        <w:rPr>
-          <w:color w:val="000000" w:themeColor="text1"/>
-        </w:rPr>
-      </w:pPr>
-      <w:r>
-        <w:rPr>
-          <w:color w:val="000000" w:themeColor="text1"/>
-        </w:rPr>
-        <w:t>Create containers in custom network –</w:t>
-      </w:r>
-    </w:p>
-    <w:p>
-      <w:pPr>
-        <w:rPr>
-          <w:color w:val="000000" w:themeColor="text1"/>
-        </w:rPr>
-      </w:pPr>
-      <w:r>
-        <w:rPr>
-          <w:color w:val="000000" w:themeColor="text1"/>
-        </w:rPr>
         <w:t xml:space="preserve"># </w:t>
       </w:r>
       <w:r>
@@ -1455,25 +1471,7 @@
           <w:bCs/>
           <w:color w:val="000000" w:themeColor="text1"/>
         </w:rPr>
-        <w:t>docker run --rm -d --name app4 --network custom-</w:t>
-      </w:r>
-      <w:proofErr w:type="spellStart"/>
-      <w:r>
-        <w:rPr>
-          <w:b/>
-          <w:bCs/>
-          <w:color w:val="000000" w:themeColor="text1"/>
-        </w:rPr>
-        <w:t>nw</w:t>
-      </w:r>
-      <w:proofErr w:type="spellEnd"/>
-      <w:r>
-        <w:rPr>
-          <w:b/>
-          <w:bCs/>
-          <w:color w:val="000000" w:themeColor="text1"/>
-        </w:rPr>
-        <w:t xml:space="preserve"> nginx</w:t>
+        <w:t>docker run --rm -d --name app4 --network custom-nw nginx</w:t>
       </w:r>
     </w:p>
     <w:p>
@@ -1566,33 +1564,17 @@
         </w:rPr>
         <w:t xml:space="preserve">from custom network. To achieve </w:t>
       </w:r>
-      <w:proofErr w:type="gramStart"/>
-      <w:r>
-        <w:rPr>
-          <w:color w:val="000000" w:themeColor="text1"/>
-        </w:rPr>
-        <w:t>this</w:t>
-      </w:r>
-      <w:proofErr w:type="gramEnd"/>
-      <w:r>
-        <w:rPr>
-          <w:color w:val="000000" w:themeColor="text1"/>
-        </w:rPr>
-        <w:t xml:space="preserve"> we need to connect custom-</w:t>
-      </w:r>
-      <w:proofErr w:type="spellStart"/>
-      <w:r>
-        <w:rPr>
-          <w:color w:val="000000" w:themeColor="text1"/>
-        </w:rPr>
-        <w:t>nw</w:t>
-      </w:r>
-      <w:proofErr w:type="spellEnd"/>
-      <w:r>
-        <w:rPr>
-          <w:color w:val="000000" w:themeColor="text1"/>
-        </w:rPr>
-        <w:t xml:space="preserve"> and bridge-nw.</w:t>
+      <w:r>
+        <w:rPr>
+          <w:color w:val="000000" w:themeColor="text1"/>
+        </w:rPr>
+        <w:t>this,</w:t>
+      </w:r>
+      <w:r>
+        <w:rPr>
+          <w:color w:val="000000" w:themeColor="text1"/>
+        </w:rPr>
+        <w:t xml:space="preserve"> we need to connect custom-nw and bridge-nw.</w:t>
       </w:r>
     </w:p>
     <w:p>
@@ -1666,6 +1648,39 @@
           <w:u w:val="thick"/>
         </w:rPr>
       </w:pPr>
+    </w:p>
+    <w:p>
+      <w:pPr>
+        <w:spacing w:after="0"/>
+        <w:rPr>
+          <w:b/>
+          <w:bCs/>
+          <w:color w:val="00B050"/>
+          <w:u w:val="thick"/>
+        </w:rPr>
+      </w:pPr>
+    </w:p>
+    <w:p>
+      <w:pPr>
+        <w:spacing w:after="0"/>
+        <w:rPr>
+          <w:b/>
+          <w:bCs/>
+          <w:color w:val="00B050"/>
+          <w:u w:val="thick"/>
+        </w:rPr>
+      </w:pPr>
+    </w:p>
+    <w:p>
+      <w:pPr>
+        <w:spacing w:after="0"/>
+        <w:rPr>
+          <w:b/>
+          <w:bCs/>
+          <w:color w:val="00B050"/>
+          <w:u w:val="thick"/>
+        </w:rPr>
+      </w:pPr>
       <w:r>
         <w:rPr>
           <w:b/>
@@ -1982,9 +1997,17 @@
       </w:pPr>
       <w:r>
         <w:rPr>
-          <w:color w:val="000000" w:themeColor="text1"/>
-        </w:rPr>
-        <w:t xml:space="preserve">Docker volume is used to persist a container’s data to a host machine. </w:t>
+          <w:b/>
+          <w:bCs/>
+          <w:color w:val="000000" w:themeColor="text1"/>
+        </w:rPr>
+        <w:t>Docker volume</w:t>
+      </w:r>
+      <w:r>
+        <w:rPr>
+          <w:color w:val="000000" w:themeColor="text1"/>
+        </w:rPr>
+        <w:t xml:space="preserve"> is used to persist a container’s data to a host machine. </w:t>
       </w:r>
     </w:p>
     <w:p>
@@ -2062,7 +2085,23 @@
           <w:bCs/>
           <w:color w:val="000000" w:themeColor="text1"/>
         </w:rPr>
-        <w:t>/var/lib/docker/&lt;</w:t>
+        <w:t>/var/lib/docker/</w:t>
+      </w:r>
+      <w:r>
+        <w:rPr>
+          <w:b/>
+          <w:bCs/>
+          <w:color w:val="000000" w:themeColor="text1"/>
+        </w:rPr>
+        <w:t>volumes/</w:t>
+      </w:r>
+      <w:r>
+        <w:rPr>
+          <w:b/>
+          <w:bCs/>
+          <w:color w:val="000000" w:themeColor="text1"/>
+        </w:rPr>
+        <w:t>&lt;</w:t>
       </w:r>
       <w:proofErr w:type="spellStart"/>
       <w:r>
@@ -2528,7 +2567,15 @@
         <w:rPr>
           <w:color w:val="000000" w:themeColor="text1"/>
         </w:rPr>
-        <w:t>In case we want to directly bind the host directory to container directory we can use bind mounts</w:t>
+        <w:t xml:space="preserve">In case we want to directly bind the host directory to container directory we can use </w:t>
+      </w:r>
+      <w:r>
+        <w:rPr>
+          <w:b/>
+          <w:bCs/>
+          <w:color w:val="000000" w:themeColor="text1"/>
+        </w:rPr>
+        <w:t>bind mounts</w:t>
       </w:r>
       <w:r>
         <w:rPr>
@@ -2778,14 +2825,12 @@
         </w:rPr>
         <w:t xml:space="preserve">When we create an image then data will be stored in cache memory and if we create the same image again then cache memory will be </w:t>
       </w:r>
-      <w:proofErr w:type="gramStart"/>
-      <w:r>
-        <w:rPr>
-          <w:color w:val="000000" w:themeColor="text1"/>
-        </w:rPr>
-        <w:t>used</w:t>
-      </w:r>
-      <w:proofErr w:type="gramEnd"/>
+      <w:r>
+        <w:rPr>
+          <w:color w:val="000000" w:themeColor="text1"/>
+        </w:rPr>
+        <w:t>used,</w:t>
+      </w:r>
       <w:r>
         <w:rPr>
           <w:color w:val="000000" w:themeColor="text1"/>
@@ -2798,14 +2843,12 @@
         </w:rPr>
         <w:t xml:space="preserve">image will be </w:t>
       </w:r>
-      <w:proofErr w:type="spellStart"/>
-      <w:r>
-        <w:rPr>
-          <w:color w:val="000000" w:themeColor="text1"/>
-        </w:rPr>
-        <w:t>creted</w:t>
-      </w:r>
-      <w:proofErr w:type="spellEnd"/>
+      <w:r>
+        <w:rPr>
+          <w:color w:val="000000" w:themeColor="text1"/>
+        </w:rPr>
+        <w:t>created</w:t>
+      </w:r>
       <w:r>
         <w:rPr>
           <w:color w:val="000000" w:themeColor="text1"/>
@@ -3020,7 +3063,14 @@
           <w:bCs/>
           <w:color w:val="000000" w:themeColor="text1"/>
         </w:rPr>
-        <w:t>‘—</w:t>
+        <w:t>‘</w:t>
+      </w:r>
+      <w:r>
+        <w:rPr>
+          <w:b/>
+          <w:bCs/>
+        </w:rPr>
+        <w:t>--</w:t>
       </w:r>
       <w:r>
         <w:rPr>
@@ -5334,13 +5384,6 @@
         </w:rPr>
         <w:t xml:space="preserve">      </w:t>
       </w:r>
-    </w:p>
-    <w:p>
-      <w:pPr>
-        <w:rPr>
-          <w:color w:val="000000" w:themeColor="text1"/>
-        </w:rPr>
-      </w:pPr>
     </w:p>
     <w:sectPr>
       <w:pgSz w:w="12240" w:h="15840"/>
@@ -6728,6 +6771,7 @@
   <w:style w:type="character" w:default="1" w:styleId="DefaultParagraphFont">
     <w:name w:val="Default Paragraph Font"/>
     <w:uiPriority w:val="1"/>
+    <w:semiHidden/>
     <w:unhideWhenUsed/>
   </w:style>
   <w:style w:type="table" w:default="1" w:styleId="TableNormal">

</xml_diff>